<commit_message>
maj reviews P2 Florian
</commit_message>
<xml_diff>
--- a/Evaluation_P2_Florian_Quintin.docx
+++ b/Evaluation_P2_Florian_Quintin.docx
@@ -6,7 +6,6 @@
       <w:pPr>
         <w:pStyle w:val="Titre"/>
       </w:pPr>
-      <w:bookmarkStart w:id="0" w:name="_GoBack"/>
       <w:r>
         <w:t xml:space="preserve">Evaluation </w:t>
       </w:r>
@@ -31,7 +30,6 @@
       <w:r>
         <w:t xml:space="preserve">La présentation </w:t>
       </w:r>
-      <w:bookmarkEnd w:id="0"/>
       <w:r>
         <w:t>de Florian est claire avec un rappel des analyses effectuées dans le P1</w:t>
       </w:r>
@@ -86,6 +84,13 @@
       <w:r>
         <w:t>Attention au raisonnement</w:t>
       </w:r>
+    </w:p>
+    <w:p>
+      <w:r>
+        <w:t>Projet non terminé, en attente de changement</w:t>
+      </w:r>
+      <w:bookmarkStart w:id="0" w:name="_GoBack"/>
+      <w:bookmarkEnd w:id="0"/>
     </w:p>
     <w:p/>
     <w:p/>

</xml_diff>

<commit_message>
review P2 florian complete
</commit_message>
<xml_diff>
--- a/Evaluation_P2_Florian_Quintin.docx
+++ b/Evaluation_P2_Florian_Quintin.docx
@@ -44,7 +44,13 @@
     </w:p>
     <w:p>
       <w:r>
-        <w:t>Il commence par rappeler le pourcentage de personnes qui ont embarqué dans chaque port (analyse effectué dans le P1). Il va par la suite effectuer différentes analyse :</w:t>
+        <w:t>Il commence par rappeler le pourcentage de personnes qui ont embarqué dans chaque port (analyse effectué dans le P1). Il va par la suite effectuer différentes analyse</w:t>
+      </w:r>
+      <w:r>
+        <w:t>s</w:t>
+      </w:r>
+      <w:r>
+        <w:t> :</w:t>
       </w:r>
     </w:p>
     <w:p>
@@ -68,10 +74,10 @@
         </w:numPr>
       </w:pPr>
       <w:r>
-        <w:t xml:space="preserve">Avec cette </w:t>
-      </w:r>
-      <w:r>
-        <w:t>analyse,</w:t>
+        <w:t>Il fait une première analyse sur le taux de survie par embarcation</w:t>
+      </w:r>
+      <w:r>
+        <w:t>,</w:t>
       </w:r>
       <w:r>
         <w:t xml:space="preserve"> on remarque que l’embarcation Cherbourg à un taux de survie de plus de 50%.</w:t>
@@ -79,21 +85,56 @@
     </w:p>
     <w:p>
       <w:pPr>
-        <w:pStyle w:val="Titre1"/>
-      </w:pPr>
-      <w:r>
-        <w:t>Attention au raisonnement</w:t>
+        <w:pStyle w:val="Paragraphedeliste"/>
+        <w:numPr>
+          <w:ilvl w:val="1"/>
+          <w:numId w:val="3"/>
+        </w:numPr>
+      </w:pPr>
+      <w:r>
+        <w:t>En deuxième analyse, il fait un graphique représentant le rapport d’homme et de femme dans chaque embarcation. On remarque un taux d’homme beaucoup plus important dans l’embarcation Southampton</w:t>
       </w:r>
     </w:p>
     <w:p>
-      <w:r>
-        <w:t>Projet non terminé, en attente de changement</w:t>
+      <w:pPr>
+        <w:pStyle w:val="Paragraphedeliste"/>
+        <w:numPr>
+          <w:ilvl w:val="1"/>
+          <w:numId w:val="3"/>
+        </w:numPr>
+      </w:pPr>
+      <w:r>
+        <w:t>Il en conclu que le taux de survie faible de Southampton est en relation avec le rapport homme/femme de ce port. (les femmes étaient prioritaires dans l’évacuation)</w:t>
+      </w:r>
+    </w:p>
+    <w:p>
+      <w:r>
+        <w:t>Pour ces analyses, il a utilisé la librairie « </w:t>
+      </w:r>
+      <w:proofErr w:type="spellStart"/>
+      <w:r>
+        <w:t>pyplot</w:t>
+      </w:r>
+      <w:proofErr w:type="spellEnd"/>
+      <w:r>
+        <w:t> » pour faire des graphiques.</w:t>
       </w:r>
       <w:bookmarkStart w:id="0" w:name="_GoBack"/>
       <w:bookmarkEnd w:id="0"/>
     </w:p>
-    <w:p/>
-    <w:p/>
+    <w:p>
+      <w:pPr>
+        <w:pStyle w:val="Titre1"/>
+      </w:pPr>
+      <w:r>
+        <w:t>Attention au raisonnement</w:t>
+      </w:r>
+    </w:p>
+    <w:p>
+      <w:r>
+        <w:t>Pour son analyse du taux de survie par embarcation, il a poussé son raisonnement assez loin, en vérifiant si la proportionnalité des sexes par embarcation n’avait pas un lien</w:t>
+      </w:r>
+    </w:p>
     <w:sectPr>
       <w:pgSz w:w="11906" w:h="16838"/>
       <w:pgMar w:top="1417" w:right="1417" w:bottom="1417" w:left="1417" w:header="708" w:footer="708" w:gutter="0"/>

</xml_diff>